<commit_message>
Updated all artifacts to the latest version
</commit_message>
<xml_diff>
--- a/docs/technologies-document.docx
+++ b/docs/technologies-document.docx
@@ -5,15 +5,14 @@
     <w:p>
       <w:pPr>
         <w:pStyle w:val="Heading1"/>
-        <w:numPr>
-          <w:ilvl w:val="0"/>
-          <w:numId w:val="3"/>
-        </w:numPr>
         <w:spacing w:before="0"/>
+      </w:pPr>
+      <w:r>
         <w:rPr>
           <w:lang w:val="en-US"/>
         </w:rPr>
-      </w:pPr>
+        <w:t xml:space="preserve">1 </w:t>
+      </w:r>
       <w:r>
         <w:rPr>
           <w:lang w:val="en-US"/>
@@ -23,7 +22,7 @@
     </w:p>
     <w:p>
       <w:pPr>
-        <w:ind w:firstLine="400"/>
+        <w:ind w:firstLine="708"/>
       </w:pPr>
       <w:r>
         <w:t>O firmware constitui a camada de software diretamente executada pela placa</w:t>
@@ -55,7 +54,7 @@
     </w:p>
     <w:p>
       <w:pPr>
-        <w:ind w:firstLine="400"/>
+        <w:ind w:firstLine="708"/>
       </w:pPr>
       <w:r>
         <w:t>A Arduino IDE é o ambiente de desenvolvimento oficial da plataforma Arduino, oferecendo ferramentas para escrita, compilação e upload de código C++ na placa</w:t>
@@ -183,7 +182,7 @@
     <w:p/>
     <w:p>
       <w:pPr>
-        <w:ind w:firstLine="400"/>
+        <w:ind w:firstLine="708"/>
       </w:pPr>
       <w:r>
         <w:t>No projeto, a Arduino IDE será utilizada para programar o Arduino Uno</w:t>
@@ -396,25 +395,24 @@
     <w:p>
       <w:pPr>
         <w:pStyle w:val="Heading1"/>
-        <w:numPr>
-          <w:ilvl w:val="0"/>
-          <w:numId w:val="3"/>
-        </w:numPr>
+      </w:pPr>
+      <w:r>
         <w:rPr>
           <w:lang w:val="en-US"/>
         </w:rPr>
-      </w:pPr>
+        <w:lastRenderedPageBreak/>
+        <w:t xml:space="preserve">2 </w:t>
+      </w:r>
       <w:r>
         <w:rPr>
           <w:lang w:val="en-US"/>
         </w:rPr>
-        <w:lastRenderedPageBreak/>
         <w:t>Front-end</w:t>
       </w:r>
     </w:p>
     <w:p>
       <w:pPr>
-        <w:ind w:firstLine="400"/>
+        <w:ind w:firstLine="708"/>
       </w:pPr>
       <w:r>
         <w:t>O front-</w:t>
@@ -439,28 +437,21 @@
     <w:p>
       <w:pPr>
         <w:pStyle w:val="Heading2"/>
-        <w:rPr>
-          <w:lang w:val="en-US"/>
-        </w:rPr>
-      </w:pPr>
-      <w:r>
-        <w:rPr>
-          <w:lang w:val="en-US"/>
-        </w:rPr>
+      </w:pPr>
+      <w:r>
         <w:t>2.</w:t>
       </w:r>
       <w:r>
-        <w:rPr>
-          <w:lang w:val="en-US"/>
-        </w:rPr>
         <w:t>1</w:t>
       </w:r>
       <w:r>
-        <w:rPr>
-          <w:lang w:val="en-US"/>
-        </w:rPr>
-        <w:t xml:space="preserve"> JavaScript</w:t>
-      </w:r>
+        <w:t xml:space="preserve"> </w:t>
+      </w:r>
+      <w:proofErr w:type="spellStart"/>
+      <w:r>
+        <w:t>JavaScript</w:t>
+      </w:r>
+      <w:proofErr w:type="spellEnd"/>
     </w:p>
     <w:p>
       <w:pPr>
@@ -627,28 +618,10 @@
     <w:p>
       <w:pPr>
         <w:pStyle w:val="Heading2"/>
-        <w:rPr>
-          <w:lang w:val="en-US"/>
-        </w:rPr>
-      </w:pPr>
-      <w:r>
-        <w:rPr>
-          <w:lang w:val="en-US"/>
-        </w:rPr>
+      </w:pPr>
+      <w:r>
         <w:lastRenderedPageBreak/>
-        <w:t>2.</w:t>
-      </w:r>
-      <w:r>
-        <w:rPr>
-          <w:lang w:val="en-US"/>
-        </w:rPr>
-        <w:t>2</w:t>
-      </w:r>
-      <w:r>
-        <w:rPr>
-          <w:lang w:val="en-US"/>
-        </w:rPr>
-        <w:t xml:space="preserve"> Node.js</w:t>
+        <w:t>2.2 Node.js</w:t>
       </w:r>
     </w:p>
     <w:p>
@@ -1249,13 +1222,7 @@
       </w:r>
       <w:proofErr w:type="spellEnd"/>
       <w:r>
-        <w:t xml:space="preserve"> será utilizado como </w:t>
-      </w:r>
-      <w:r>
-        <w:t xml:space="preserve">ferramenta </w:t>
-      </w:r>
-      <w:r>
-        <w:t xml:space="preserve">principal para escrever e gerenciar o código do dashboard em </w:t>
+        <w:t xml:space="preserve"> será utilizado como ferramenta principal para escrever e gerenciar o código do dashboard em </w:t>
       </w:r>
       <w:proofErr w:type="spellStart"/>
       <w:r>
@@ -1303,13 +1270,7 @@
       </w:r>
       <w:proofErr w:type="spellEnd"/>
       <w:r>
-        <w:t xml:space="preserve"> facilitar</w:t>
-      </w:r>
-      <w:r>
-        <w:t>ão</w:t>
-      </w:r>
-      <w:r>
-        <w:t xml:space="preserve"> a produtividade e a organização do desenvolvimento.</w:t>
+        <w:t xml:space="preserve"> facilitarão a produtividade e a organização do desenvolvimento.</w:t>
       </w:r>
     </w:p>
     <w:p>
@@ -1324,25 +1285,24 @@
     <w:p>
       <w:pPr>
         <w:pStyle w:val="Heading1"/>
-        <w:numPr>
-          <w:ilvl w:val="0"/>
-          <w:numId w:val="3"/>
-        </w:numPr>
+      </w:pPr>
+      <w:r>
         <w:rPr>
           <w:lang w:val="en-US"/>
         </w:rPr>
-      </w:pPr>
+        <w:lastRenderedPageBreak/>
+        <w:t xml:space="preserve">3 </w:t>
+      </w:r>
       <w:r>
         <w:rPr>
           <w:lang w:val="en-US"/>
         </w:rPr>
-        <w:lastRenderedPageBreak/>
         <w:t>Back-end</w:t>
       </w:r>
     </w:p>
     <w:p>
       <w:pPr>
-        <w:ind w:firstLine="400"/>
+        <w:ind w:firstLine="708"/>
       </w:pPr>
       <w:r>
         <w:t xml:space="preserve">O </w:t>
@@ -1665,10 +1625,7 @@
       </w:pPr>
       <w:r>
         <w:lastRenderedPageBreak/>
-        <w:t xml:space="preserve">3.3 </w:t>
-      </w:r>
-      <w:r>
-        <w:t>ASP.NET Core</w:t>
+        <w:t>3.3 ASP.NET Core</w:t>
       </w:r>
     </w:p>
     <w:p>
@@ -2037,14 +1994,7 @@
           <w:sz w:val="20"/>
           <w:szCs w:val="20"/>
         </w:rPr>
-        <w:t>1</w:t>
-      </w:r>
-      <w:r>
-        <w:rPr>
-          <w:sz w:val="20"/>
-          <w:szCs w:val="20"/>
-        </w:rPr>
-        <w:t>1</w:t>
+        <w:t>11</w:t>
       </w:r>
       <w:r>
         <w:rPr>
@@ -2059,14 +2009,7 @@
           <w:sz w:val="20"/>
           <w:szCs w:val="20"/>
         </w:rPr>
-        <w:t>MySQL</w:t>
-      </w:r>
-      <w:r>
-        <w:rPr>
-          <w:sz w:val="20"/>
-          <w:szCs w:val="20"/>
-        </w:rPr>
-        <w:t>.Data</w:t>
+        <w:t>MySQL.Data</w:t>
       </w:r>
       <w:proofErr w:type="spellEnd"/>
     </w:p>
@@ -2193,27 +2136,15 @@
     <w:p>
       <w:pPr>
         <w:pStyle w:val="Heading2"/>
-        <w:rPr>
-          <w:lang w:val="en-US"/>
-        </w:rPr>
-      </w:pPr>
-      <w:r>
-        <w:rPr>
-          <w:lang w:val="en-US"/>
-        </w:rPr>
+      </w:pPr>
+      <w:r>
         <w:lastRenderedPageBreak/>
         <w:t>3.</w:t>
       </w:r>
       <w:r>
-        <w:rPr>
-          <w:lang w:val="en-US"/>
-        </w:rPr>
         <w:t>6</w:t>
       </w:r>
       <w:r>
-        <w:rPr>
-          <w:lang w:val="en-US"/>
-        </w:rPr>
         <w:t xml:space="preserve"> Swagger</w:t>
       </w:r>
     </w:p>
@@ -2262,14 +2193,7 @@
           <w:sz w:val="20"/>
           <w:szCs w:val="20"/>
         </w:rPr>
-        <w:t>1</w:t>
-      </w:r>
-      <w:r>
-        <w:rPr>
-          <w:sz w:val="20"/>
-          <w:szCs w:val="20"/>
-        </w:rPr>
-        <w:t>2</w:t>
+        <w:t>12</w:t>
       </w:r>
       <w:r>
         <w:rPr>
@@ -2442,14 +2366,7 @@
           <w:sz w:val="20"/>
           <w:szCs w:val="20"/>
         </w:rPr>
-        <w:t>1</w:t>
-      </w:r>
-      <w:r>
-        <w:rPr>
-          <w:sz w:val="20"/>
-          <w:szCs w:val="20"/>
-        </w:rPr>
-        <w:t>3</w:t>
+        <w:t>13</w:t>
       </w:r>
       <w:r>
         <w:rPr>
@@ -2677,14 +2594,7 @@
           <w:sz w:val="20"/>
           <w:szCs w:val="20"/>
         </w:rPr>
-        <w:t>1</w:t>
-      </w:r>
-      <w:r>
-        <w:rPr>
-          <w:sz w:val="20"/>
-          <w:szCs w:val="20"/>
-        </w:rPr>
-        <w:t>4</w:t>
+        <w:t>14</w:t>
       </w:r>
       <w:r>
         <w:rPr>
@@ -2893,14 +2803,7 @@
           <w:sz w:val="20"/>
           <w:szCs w:val="20"/>
         </w:rPr>
-        <w:t>1</w:t>
-      </w:r>
-      <w:r>
-        <w:rPr>
-          <w:sz w:val="20"/>
-          <w:szCs w:val="20"/>
-        </w:rPr>
-        <w:t>5</w:t>
+        <w:t>15</w:t>
       </w:r>
       <w:r>
         <w:rPr>
@@ -2914,14 +2817,7 @@
           <w:sz w:val="20"/>
           <w:szCs w:val="20"/>
         </w:rPr>
-        <w:t xml:space="preserve"> Git</w:t>
-      </w:r>
-      <w:r>
-        <w:rPr>
-          <w:sz w:val="20"/>
-          <w:szCs w:val="20"/>
-        </w:rPr>
-        <w:t>Hub</w:t>
+        <w:t xml:space="preserve"> GitHub</w:t>
       </w:r>
     </w:p>
     <w:p>
@@ -3028,6 +2924,976 @@
       <w:proofErr w:type="spellEnd"/>
       <w:r>
         <w:t>-end. A plataforma permitirá compartilhamento do código, revisão de alterações e integração com pipelines de teste, facilitando o desenvolvimento colaborativo e a documentação do projeto.</w:t>
+      </w:r>
+    </w:p>
+    <w:p>
+      <w:pPr>
+        <w:spacing w:after="160" w:line="259" w:lineRule="auto"/>
+        <w:jc w:val="left"/>
+      </w:pPr>
+      <w:r>
+        <w:br w:type="page"/>
+      </w:r>
+    </w:p>
+    <w:p>
+      <w:pPr>
+        <w:pStyle w:val="Heading1"/>
+      </w:pPr>
+      <w:r>
+        <w:lastRenderedPageBreak/>
+        <w:t>5. Implantação</w:t>
+      </w:r>
+    </w:p>
+    <w:p>
+      <w:pPr>
+        <w:ind w:firstLine="708"/>
+      </w:pPr>
+      <w:r>
+        <w:t>A implantação descreve a arquitetura operacional necessária para tornar o sistema disponível em campo, especificando a integração entre os seus principais componentes: a placa Arduino UNO (que realiza a leitura dos sensores), o microcontrolador ESP8266 (que recebe essas leituras e as encaminha), a API implementada em C# / ASP.NET Core (que processa e persiste os dados em um</w:t>
+      </w:r>
+      <w:r>
+        <w:t xml:space="preserve"> </w:t>
+      </w:r>
+      <w:r>
+        <w:t>banco de dados relacional) e o front-</w:t>
+      </w:r>
+      <w:proofErr w:type="spellStart"/>
+      <w:r>
+        <w:t>end</w:t>
+      </w:r>
+      <w:proofErr w:type="spellEnd"/>
+      <w:r>
+        <w:t xml:space="preserve"> em </w:t>
+      </w:r>
+      <w:proofErr w:type="spellStart"/>
+      <w:r>
+        <w:t>React</w:t>
+      </w:r>
+      <w:proofErr w:type="spellEnd"/>
+      <w:r>
+        <w:t xml:space="preserve"> </w:t>
+      </w:r>
+      <w:proofErr w:type="spellStart"/>
+      <w:r>
+        <w:t>Native</w:t>
+      </w:r>
+      <w:proofErr w:type="spellEnd"/>
+      <w:r>
+        <w:t xml:space="preserve"> (que consome a API para exibir o dashboard). Essa cadeia </w:t>
+      </w:r>
+      <w:r>
+        <w:t>–</w:t>
+      </w:r>
+      <w:r>
+        <w:t xml:space="preserve"> leitura local → agregação/transmissão → persistência → apresentação </w:t>
+      </w:r>
+      <w:r>
+        <w:t>–</w:t>
+      </w:r>
+      <w:r>
+        <w:t xml:space="preserve"> define os pontos de configuração, segurança e monitoramento necessários para operação contínua.</w:t>
+      </w:r>
+    </w:p>
+    <w:p>
+      <w:pPr>
+        <w:pStyle w:val="Heading2"/>
+      </w:pPr>
+      <w:r>
+        <w:t>5.1 Protocolos de comunicação</w:t>
+      </w:r>
+    </w:p>
+    <w:p>
+      <w:pPr>
+        <w:ind w:firstLine="708"/>
+      </w:pPr>
+      <w:r>
+        <w:t xml:space="preserve">A definição dos protocolos de comunicação determina como os dispositivos trocam dados e quais mecanismos de segurança e tolerância a falhas serão necessários. Neste sistema combina-se um protocolo serial para a conexão direta entre sensor e placa e um protocolo de rede para comunicação entre o dispositivo de borda e a API central: em particular, será utilizada uma API REST sobre HTTP/HTTPS para a integração entre o ESP8266 e o </w:t>
+      </w:r>
+      <w:proofErr w:type="spellStart"/>
+      <w:r>
+        <w:t>back-end</w:t>
+      </w:r>
+      <w:proofErr w:type="spellEnd"/>
+      <w:r>
+        <w:t xml:space="preserve">, e o protocolo serial </w:t>
+      </w:r>
+      <w:proofErr w:type="spellStart"/>
+      <w:r>
+        <w:t>Modbus</w:t>
+      </w:r>
+      <w:proofErr w:type="spellEnd"/>
+      <w:r>
+        <w:t xml:space="preserve"> para a ligação entre o sensor NPK e o Arduino UNO.</w:t>
+      </w:r>
+    </w:p>
+    <w:p>
+      <w:pPr>
+        <w:spacing w:after="160" w:line="259" w:lineRule="auto"/>
+        <w:jc w:val="left"/>
+      </w:pPr>
+      <w:r>
+        <w:br w:type="page"/>
+      </w:r>
+    </w:p>
+    <w:p>
+      <w:pPr>
+        <w:pStyle w:val="Heading3"/>
+      </w:pPr>
+      <w:r>
+        <w:lastRenderedPageBreak/>
+        <w:t>5.1.1 HTTP</w:t>
+      </w:r>
+    </w:p>
+    <w:p>
+      <w:pPr>
+        <w:ind w:firstLine="708"/>
+      </w:pPr>
+      <w:r>
+        <w:t>O HTTP, evoluindo desde suas primeiras versões, tornou-se a base da comunicação entre aplicações web, servindo de alicerce para arquiteturas REST que padronizam recursos e métodos para trocas de dados. A abordagem REST popularizou-se por sua simplicidade, interoperabilidade e compatibilidade com formatos como JSON, sendo amplamente adotada para APIs entre dispositivos e servidores.</w:t>
+      </w:r>
+    </w:p>
+    <w:p>
+      <w:pPr>
+        <w:ind w:firstLine="708"/>
+      </w:pPr>
+      <w:r>
+        <w:t>Com a padronização de práticas REST e a incorporação de mecanismos de segurança como TLS, as APIs REST passaram a ser a forma preferida de integrar dispositivos embarcados com serviços na nuvem ou servidores corporativos. Essa maturidade facilita documentação, testes e integração com ferramentas como Swagger.</w:t>
+      </w:r>
+    </w:p>
+    <w:p/>
+    <w:p>
+      <w:pPr>
+        <w:ind w:firstLine="708"/>
+        <w:rPr>
+          <w:sz w:val="20"/>
+          <w:szCs w:val="20"/>
+        </w:rPr>
+      </w:pPr>
+      <w:r>
+        <w:rPr>
+          <w:sz w:val="20"/>
+          <w:szCs w:val="20"/>
+        </w:rPr>
+        <w:t xml:space="preserve">Figura </w:t>
+      </w:r>
+      <w:r>
+        <w:rPr>
+          <w:sz w:val="20"/>
+          <w:szCs w:val="20"/>
+        </w:rPr>
+        <w:t>1</w:t>
+      </w:r>
+      <w:r>
+        <w:rPr>
+          <w:sz w:val="20"/>
+          <w:szCs w:val="20"/>
+        </w:rPr>
+        <w:t>6</w:t>
+      </w:r>
+      <w:r>
+        <w:rPr>
+          <w:sz w:val="20"/>
+          <w:szCs w:val="20"/>
+        </w:rPr>
+        <w:t>:</w:t>
+      </w:r>
+      <w:r>
+        <w:rPr>
+          <w:sz w:val="20"/>
+          <w:szCs w:val="20"/>
+        </w:rPr>
+        <w:t xml:space="preserve"> </w:t>
+      </w:r>
+      <w:r>
+        <w:rPr>
+          <w:sz w:val="20"/>
+          <w:szCs w:val="20"/>
+        </w:rPr>
+        <w:t>HTTP</w:t>
+      </w:r>
+    </w:p>
+    <w:p>
+      <w:pPr>
+        <w:ind w:firstLine="708"/>
+        <w:rPr>
+          <w:noProof/>
+        </w:rPr>
+      </w:pPr>
+      <w:r>
+        <w:rPr>
+          <w:noProof/>
+        </w:rPr>
+        <w:drawing>
+          <wp:inline distT="0" distB="0" distL="0" distR="0" wp14:anchorId="6C19396D" wp14:editId="73397D50">
+            <wp:extent cx="3783998" cy="2025650"/>
+            <wp:effectExtent l="0" t="0" r="6985" b="0"/>
+            <wp:docPr id="1852378633" name="Picture 1"/>
+            <wp:cNvGraphicFramePr>
+              <a:graphicFrameLocks xmlns:a="http://schemas.openxmlformats.org/drawingml/2006/main" noChangeAspect="1"/>
+            </wp:cNvGraphicFramePr>
+            <a:graphic xmlns:a="http://schemas.openxmlformats.org/drawingml/2006/main">
+              <a:graphicData uri="http://schemas.openxmlformats.org/drawingml/2006/picture">
+                <pic:pic xmlns:pic="http://schemas.openxmlformats.org/drawingml/2006/picture">
+                  <pic:nvPicPr>
+                    <pic:cNvPr id="0" name="Picture 1"/>
+                    <pic:cNvPicPr>
+                      <a:picLocks noChangeAspect="1" noChangeArrowheads="1"/>
+                    </pic:cNvPicPr>
+                  </pic:nvPicPr>
+                  <pic:blipFill>
+                    <a:blip r:embed="rId21" cstate="print">
+                      <a:extLst>
+                        <a:ext uri="{28A0092B-C50C-407E-A947-70E740481C1C}">
+                          <a14:useLocalDpi xmlns:a14="http://schemas.microsoft.com/office/drawing/2010/main" val="0"/>
+                        </a:ext>
+                      </a:extLst>
+                    </a:blip>
+                    <a:srcRect/>
+                    <a:stretch>
+                      <a:fillRect/>
+                    </a:stretch>
+                  </pic:blipFill>
+                  <pic:spPr bwMode="auto">
+                    <a:xfrm>
+                      <a:off x="0" y="0"/>
+                      <a:ext cx="3801512" cy="2035026"/>
+                    </a:xfrm>
+                    <a:prstGeom prst="rect">
+                      <a:avLst/>
+                    </a:prstGeom>
+                    <a:noFill/>
+                    <a:ln>
+                      <a:noFill/>
+                    </a:ln>
+                  </pic:spPr>
+                </pic:pic>
+              </a:graphicData>
+            </a:graphic>
+          </wp:inline>
+        </w:drawing>
+      </w:r>
+    </w:p>
+    <w:p>
+      <w:pPr>
+        <w:ind w:firstLine="708"/>
+        <w:rPr>
+          <w:i/>
+          <w:iCs/>
+          <w:sz w:val="20"/>
+          <w:szCs w:val="20"/>
+        </w:rPr>
+      </w:pPr>
+      <w:r>
+        <w:rPr>
+          <w:i/>
+          <w:iCs/>
+          <w:sz w:val="20"/>
+          <w:szCs w:val="20"/>
+        </w:rPr>
+        <w:t>Fonte: Domínio público da internet</w:t>
+      </w:r>
+    </w:p>
+    <w:p/>
+    <w:p>
+      <w:pPr>
+        <w:ind w:firstLine="708"/>
+      </w:pPr>
+      <w:r>
+        <w:t xml:space="preserve">No projeto, a API REST será o ponto central para disponibilizar e consumir dados: o ESP8266 obtém leituras do Arduino (via conexão serial/RS-485) e utiliza chamadas HTTP/HTTPS para enviar esses dados à API em C#, que por sua vez persiste as informações no banco e expõe </w:t>
+      </w:r>
+      <w:proofErr w:type="spellStart"/>
+      <w:r>
+        <w:t>endpoints</w:t>
+      </w:r>
+      <w:proofErr w:type="spellEnd"/>
+      <w:r>
+        <w:t xml:space="preserve"> que o dashboard em </w:t>
+      </w:r>
+      <w:proofErr w:type="spellStart"/>
+      <w:r>
+        <w:t>React</w:t>
+      </w:r>
+      <w:proofErr w:type="spellEnd"/>
+      <w:r>
+        <w:t xml:space="preserve"> </w:t>
+      </w:r>
+      <w:proofErr w:type="spellStart"/>
+      <w:r>
+        <w:t>Native</w:t>
+      </w:r>
+      <w:proofErr w:type="spellEnd"/>
+      <w:r>
+        <w:t xml:space="preserve"> consome.</w:t>
+      </w:r>
+    </w:p>
+    <w:p>
+      <w:pPr>
+        <w:spacing w:after="160" w:line="259" w:lineRule="auto"/>
+        <w:jc w:val="left"/>
+      </w:pPr>
+      <w:r>
+        <w:br w:type="page"/>
+      </w:r>
+    </w:p>
+    <w:p>
+      <w:pPr>
+        <w:pStyle w:val="Heading3"/>
+      </w:pPr>
+      <w:r>
+        <w:lastRenderedPageBreak/>
+        <w:t xml:space="preserve">5.1.2 </w:t>
+      </w:r>
+      <w:proofErr w:type="spellStart"/>
+      <w:r>
+        <w:t>Modbus</w:t>
+      </w:r>
+      <w:proofErr w:type="spellEnd"/>
+    </w:p>
+    <w:p>
+      <w:pPr>
+        <w:ind w:firstLine="708"/>
+      </w:pPr>
+      <w:r>
+        <w:t xml:space="preserve">O </w:t>
+      </w:r>
+      <w:proofErr w:type="spellStart"/>
+      <w:r>
+        <w:t>Modbus</w:t>
+      </w:r>
+      <w:proofErr w:type="spellEnd"/>
+      <w:r>
+        <w:t xml:space="preserve"> surgiu como protocolo simples e aberto para automação industrial, adotado largamente por sua simplicidade de implementação e interoperabilidade entre controladores e sensores em redes seriais. Desde sua criação tornou-se padrão em muitos ambientes industriais que precisam de comunicação robusta sobre meios físicos como RS-485.</w:t>
+      </w:r>
+    </w:p>
+    <w:p>
+      <w:pPr>
+        <w:ind w:firstLine="708"/>
+      </w:pPr>
+      <w:r>
+        <w:t xml:space="preserve">Suas variantes (RTU, ASCII, TCP) permitiram flexibilidade de uso em canais seriais e em redes Ethernet, tornando o </w:t>
+      </w:r>
+      <w:proofErr w:type="spellStart"/>
+      <w:r>
+        <w:t>Modbus</w:t>
+      </w:r>
+      <w:proofErr w:type="spellEnd"/>
+      <w:r>
+        <w:t xml:space="preserve"> uma escolha natural quando se busca integração com equipamentos industriais legados e sensores especializados.</w:t>
+      </w:r>
+    </w:p>
+    <w:p>
+      <w:pPr>
+        <w:ind w:firstLine="708"/>
+      </w:pPr>
+    </w:p>
+    <w:p>
+      <w:pPr>
+        <w:ind w:firstLine="708"/>
+        <w:rPr>
+          <w:sz w:val="20"/>
+          <w:szCs w:val="20"/>
+        </w:rPr>
+      </w:pPr>
+      <w:r>
+        <w:rPr>
+          <w:sz w:val="20"/>
+          <w:szCs w:val="20"/>
+        </w:rPr>
+        <w:t xml:space="preserve">Figura </w:t>
+      </w:r>
+      <w:r>
+        <w:rPr>
+          <w:sz w:val="20"/>
+          <w:szCs w:val="20"/>
+        </w:rPr>
+        <w:t>1</w:t>
+      </w:r>
+      <w:r>
+        <w:rPr>
+          <w:sz w:val="20"/>
+          <w:szCs w:val="20"/>
+        </w:rPr>
+        <w:t>7</w:t>
+      </w:r>
+      <w:r>
+        <w:rPr>
+          <w:sz w:val="20"/>
+          <w:szCs w:val="20"/>
+        </w:rPr>
+        <w:t>:</w:t>
+      </w:r>
+      <w:r>
+        <w:rPr>
+          <w:sz w:val="20"/>
+          <w:szCs w:val="20"/>
+        </w:rPr>
+        <w:t xml:space="preserve"> </w:t>
+      </w:r>
+      <w:proofErr w:type="spellStart"/>
+      <w:r>
+        <w:rPr>
+          <w:sz w:val="20"/>
+          <w:szCs w:val="20"/>
+        </w:rPr>
+        <w:t>Modbus</w:t>
+      </w:r>
+      <w:proofErr w:type="spellEnd"/>
+    </w:p>
+    <w:p>
+      <w:pPr>
+        <w:ind w:firstLine="708"/>
+        <w:rPr>
+          <w:noProof/>
+        </w:rPr>
+      </w:pPr>
+      <w:r>
+        <w:rPr>
+          <w:noProof/>
+        </w:rPr>
+        <w:drawing>
+          <wp:inline distT="0" distB="0" distL="0" distR="0" wp14:anchorId="62ADF5F5" wp14:editId="6BB0A868">
+            <wp:extent cx="4437032" cy="1498600"/>
+            <wp:effectExtent l="0" t="0" r="1905" b="6350"/>
+            <wp:docPr id="1850663038" name="Picture 3"/>
+            <wp:cNvGraphicFramePr>
+              <a:graphicFrameLocks xmlns:a="http://schemas.openxmlformats.org/drawingml/2006/main" noChangeAspect="1"/>
+            </wp:cNvGraphicFramePr>
+            <a:graphic xmlns:a="http://schemas.openxmlformats.org/drawingml/2006/main">
+              <a:graphicData uri="http://schemas.openxmlformats.org/drawingml/2006/picture">
+                <pic:pic xmlns:pic="http://schemas.openxmlformats.org/drawingml/2006/picture">
+                  <pic:nvPicPr>
+                    <pic:cNvPr id="0" name="Picture 3"/>
+                    <pic:cNvPicPr>
+                      <a:picLocks noChangeAspect="1" noChangeArrowheads="1"/>
+                    </pic:cNvPicPr>
+                  </pic:nvPicPr>
+                  <pic:blipFill>
+                    <a:blip r:embed="rId22" cstate="print">
+                      <a:extLst>
+                        <a:ext uri="{28A0092B-C50C-407E-A947-70E740481C1C}">
+                          <a14:useLocalDpi xmlns:a14="http://schemas.microsoft.com/office/drawing/2010/main" val="0"/>
+                        </a:ext>
+                      </a:extLst>
+                    </a:blip>
+                    <a:srcRect/>
+                    <a:stretch>
+                      <a:fillRect/>
+                    </a:stretch>
+                  </pic:blipFill>
+                  <pic:spPr bwMode="auto">
+                    <a:xfrm>
+                      <a:off x="0" y="0"/>
+                      <a:ext cx="4466523" cy="1508561"/>
+                    </a:xfrm>
+                    <a:prstGeom prst="rect">
+                      <a:avLst/>
+                    </a:prstGeom>
+                    <a:noFill/>
+                    <a:ln>
+                      <a:noFill/>
+                    </a:ln>
+                  </pic:spPr>
+                </pic:pic>
+              </a:graphicData>
+            </a:graphic>
+          </wp:inline>
+        </w:drawing>
+      </w:r>
+    </w:p>
+    <w:p>
+      <w:pPr>
+        <w:ind w:firstLine="708"/>
+        <w:rPr>
+          <w:i/>
+          <w:iCs/>
+          <w:sz w:val="20"/>
+          <w:szCs w:val="20"/>
+        </w:rPr>
+      </w:pPr>
+      <w:r>
+        <w:rPr>
+          <w:i/>
+          <w:iCs/>
+          <w:sz w:val="20"/>
+          <w:szCs w:val="20"/>
+        </w:rPr>
+        <w:t>Fonte: Domínio público da internet</w:t>
+      </w:r>
+    </w:p>
+    <w:p/>
+    <w:p>
+      <w:pPr>
+        <w:ind w:firstLine="708"/>
+      </w:pPr>
+      <w:r>
+        <w:t xml:space="preserve">No projeto, o </w:t>
+      </w:r>
+      <w:proofErr w:type="spellStart"/>
+      <w:r>
+        <w:t>Modbus</w:t>
+      </w:r>
+      <w:proofErr w:type="spellEnd"/>
+      <w:r>
+        <w:t xml:space="preserve"> RTU será utilizado especificamente para viabilizar a comunicação entre o sensor NPK e o Arduino UNO, permitindo a leitura estruturada de registradores do sensor por meio do conversor RS-485; sua função aqui é estritamente essa: estabelecer um enlace confiável entre o sensor NPK e o controlador local.</w:t>
+      </w:r>
+    </w:p>
+    <w:p>
+      <w:pPr>
+        <w:spacing w:after="160" w:line="259" w:lineRule="auto"/>
+        <w:jc w:val="left"/>
+      </w:pPr>
+      <w:r>
+        <w:br w:type="page"/>
+      </w:r>
+    </w:p>
+    <w:p>
+      <w:pPr>
+        <w:pStyle w:val="Heading2"/>
+      </w:pPr>
+      <w:r>
+        <w:lastRenderedPageBreak/>
+        <w:t>5.</w:t>
+      </w:r>
+      <w:r>
+        <w:t>2</w:t>
+      </w:r>
+      <w:r>
+        <w:t xml:space="preserve"> Sistemas operacionais</w:t>
+      </w:r>
+    </w:p>
+    <w:p>
+      <w:pPr>
+        <w:ind w:firstLine="708"/>
+      </w:pPr>
+      <w:r>
+        <w:t xml:space="preserve">A seleção dos sistemas operacionais orienta a escolha das ferramentas de desenvolvimento, compatibilidade de drivers e procedimentos de </w:t>
+      </w:r>
+      <w:proofErr w:type="spellStart"/>
+      <w:r>
+        <w:t>deploy</w:t>
+      </w:r>
+      <w:proofErr w:type="spellEnd"/>
+      <w:r>
+        <w:t xml:space="preserve">. Para este projeto, o Windows será adotado como plataforma principal para desenvolvimento e execução das ferramentas .NET e do Visual Studio, enquanto o Android será a plataforma alvo para o dashboard móvel em </w:t>
+      </w:r>
+      <w:proofErr w:type="spellStart"/>
+      <w:r>
+        <w:t>React</w:t>
+      </w:r>
+      <w:proofErr w:type="spellEnd"/>
+      <w:r>
+        <w:t xml:space="preserve"> </w:t>
+      </w:r>
+      <w:proofErr w:type="spellStart"/>
+      <w:r>
+        <w:t>Native</w:t>
+      </w:r>
+      <w:proofErr w:type="spellEnd"/>
+      <w:r>
+        <w:t>; essa definição orienta testes, provisionamento de dispositivos e a configuração de ambientes de homologação.</w:t>
+      </w:r>
+    </w:p>
+    <w:p>
+      <w:pPr>
+        <w:pStyle w:val="Heading3"/>
+      </w:pPr>
+      <w:r>
+        <w:t>5.</w:t>
+      </w:r>
+      <w:r>
+        <w:t>2</w:t>
+      </w:r>
+      <w:r>
+        <w:t>.1 Windows</w:t>
+      </w:r>
+    </w:p>
+    <w:p>
+      <w:pPr>
+        <w:ind w:firstLine="708"/>
+      </w:pPr>
+      <w:r>
+        <w:t xml:space="preserve">O Windows nasceu como uma interface gráfica para MS-DOS e evoluiu durante décadas até se tornar uma plataforma dominante para desktops e desenvolvimento de software empresarial, com forte integração a ferramentas de produtividade e </w:t>
+      </w:r>
+      <w:proofErr w:type="spellStart"/>
+      <w:r>
+        <w:t>IDEs</w:t>
+      </w:r>
+      <w:proofErr w:type="spellEnd"/>
+      <w:r>
+        <w:t>. Sua adoção em ambientes corporativos consolidou um amplo ecossistema de bibliotecas, depuradores e suporte a linguagens como C# e frameworks como .NET.</w:t>
+      </w:r>
+    </w:p>
+    <w:p>
+      <w:pPr>
+        <w:ind w:firstLine="708"/>
+      </w:pPr>
+      <w:r>
+        <w:t>Ao longo do tempo, o Windows incorporou recursos modernos para desenvolvimento, incluindo integração com contêineres, subsistemas e ferramentas devops, o que facilitou a construção e o teste de aplicações web e APIs. Essa trajetória transformou o sistema em ambiente natural para equipes que desenvolvem e depuram aplicações .NET de forma integrada.</w:t>
+      </w:r>
+    </w:p>
+    <w:p>
+      <w:pPr>
+        <w:spacing w:after="160" w:line="259" w:lineRule="auto"/>
+        <w:jc w:val="left"/>
+      </w:pPr>
+      <w:r>
+        <w:br w:type="page"/>
+      </w:r>
+    </w:p>
+    <w:p>
+      <w:pPr>
+        <w:ind w:firstLine="708"/>
+        <w:rPr>
+          <w:sz w:val="20"/>
+          <w:szCs w:val="20"/>
+        </w:rPr>
+      </w:pPr>
+      <w:r>
+        <w:rPr>
+          <w:sz w:val="20"/>
+          <w:szCs w:val="20"/>
+        </w:rPr>
+        <w:lastRenderedPageBreak/>
+        <w:t xml:space="preserve">Figura </w:t>
+      </w:r>
+      <w:r>
+        <w:rPr>
+          <w:sz w:val="20"/>
+          <w:szCs w:val="20"/>
+        </w:rPr>
+        <w:t>1</w:t>
+      </w:r>
+      <w:r>
+        <w:rPr>
+          <w:sz w:val="20"/>
+          <w:szCs w:val="20"/>
+        </w:rPr>
+        <w:t>8</w:t>
+      </w:r>
+      <w:r>
+        <w:rPr>
+          <w:sz w:val="20"/>
+          <w:szCs w:val="20"/>
+        </w:rPr>
+        <w:t>:</w:t>
+      </w:r>
+      <w:r>
+        <w:rPr>
+          <w:sz w:val="20"/>
+          <w:szCs w:val="20"/>
+        </w:rPr>
+        <w:t xml:space="preserve"> </w:t>
+      </w:r>
+      <w:r>
+        <w:rPr>
+          <w:sz w:val="20"/>
+          <w:szCs w:val="20"/>
+        </w:rPr>
+        <w:t>Windows</w:t>
+      </w:r>
+    </w:p>
+    <w:p>
+      <w:pPr>
+        <w:ind w:firstLine="708"/>
+        <w:rPr>
+          <w:noProof/>
+        </w:rPr>
+      </w:pPr>
+      <w:r>
+        <w:rPr>
+          <w:noProof/>
+        </w:rPr>
+        <w:drawing>
+          <wp:inline distT="0" distB="0" distL="0" distR="0" wp14:anchorId="261CED08" wp14:editId="0FD7FA79">
+            <wp:extent cx="2658198" cy="2667000"/>
+            <wp:effectExtent l="0" t="0" r="8890" b="0"/>
+            <wp:docPr id="1585243759" name="Picture 4"/>
+            <wp:cNvGraphicFramePr>
+              <a:graphicFrameLocks xmlns:a="http://schemas.openxmlformats.org/drawingml/2006/main" noChangeAspect="1"/>
+            </wp:cNvGraphicFramePr>
+            <a:graphic xmlns:a="http://schemas.openxmlformats.org/drawingml/2006/main">
+              <a:graphicData uri="http://schemas.openxmlformats.org/drawingml/2006/picture">
+                <pic:pic xmlns:pic="http://schemas.openxmlformats.org/drawingml/2006/picture">
+                  <pic:nvPicPr>
+                    <pic:cNvPr id="0" name="Picture 4"/>
+                    <pic:cNvPicPr>
+                      <a:picLocks noChangeAspect="1" noChangeArrowheads="1"/>
+                    </pic:cNvPicPr>
+                  </pic:nvPicPr>
+                  <pic:blipFill>
+                    <a:blip r:embed="rId23" cstate="print">
+                      <a:extLst>
+                        <a:ext uri="{28A0092B-C50C-407E-A947-70E740481C1C}">
+                          <a14:useLocalDpi xmlns:a14="http://schemas.microsoft.com/office/drawing/2010/main" val="0"/>
+                        </a:ext>
+                      </a:extLst>
+                    </a:blip>
+                    <a:srcRect/>
+                    <a:stretch>
+                      <a:fillRect/>
+                    </a:stretch>
+                  </pic:blipFill>
+                  <pic:spPr bwMode="auto">
+                    <a:xfrm>
+                      <a:off x="0" y="0"/>
+                      <a:ext cx="2663922" cy="2672743"/>
+                    </a:xfrm>
+                    <a:prstGeom prst="rect">
+                      <a:avLst/>
+                    </a:prstGeom>
+                    <a:noFill/>
+                    <a:ln>
+                      <a:noFill/>
+                    </a:ln>
+                  </pic:spPr>
+                </pic:pic>
+              </a:graphicData>
+            </a:graphic>
+          </wp:inline>
+        </w:drawing>
+      </w:r>
+    </w:p>
+    <w:p>
+      <w:pPr>
+        <w:ind w:firstLine="708"/>
+        <w:rPr>
+          <w:i/>
+          <w:iCs/>
+          <w:sz w:val="20"/>
+          <w:szCs w:val="20"/>
+        </w:rPr>
+      </w:pPr>
+      <w:r>
+        <w:rPr>
+          <w:i/>
+          <w:iCs/>
+          <w:sz w:val="20"/>
+          <w:szCs w:val="20"/>
+        </w:rPr>
+        <w:t>Fonte: Domínio público da internet</w:t>
+      </w:r>
+    </w:p>
+    <w:p/>
+    <w:p>
+      <w:pPr>
+        <w:ind w:firstLine="708"/>
+      </w:pPr>
+      <w:r>
+        <w:t xml:space="preserve">No projeto, o Windows será a plataforma de desenvolvimento e testes do </w:t>
+      </w:r>
+      <w:proofErr w:type="spellStart"/>
+      <w:r>
+        <w:t>back-end</w:t>
+      </w:r>
+      <w:proofErr w:type="spellEnd"/>
+      <w:r>
+        <w:t>, servindo para executar o Visual Studio, compilar e depurar as APIs em ASP.NET Core, e integrar as ferramentas de build e testes automatizados que suportarão a pipeline de CI/CD.</w:t>
+      </w:r>
+    </w:p>
+    <w:p>
+      <w:pPr>
+        <w:spacing w:after="160" w:line="259" w:lineRule="auto"/>
+        <w:jc w:val="left"/>
+      </w:pPr>
+      <w:r>
+        <w:br w:type="page"/>
+      </w:r>
+    </w:p>
+    <w:p>
+      <w:pPr>
+        <w:pStyle w:val="Heading3"/>
+      </w:pPr>
+      <w:r>
+        <w:lastRenderedPageBreak/>
+        <w:t>5.</w:t>
+      </w:r>
+      <w:r>
+        <w:t>2</w:t>
+      </w:r>
+      <w:r>
+        <w:t>.2 Android</w:t>
+      </w:r>
+    </w:p>
+    <w:p>
+      <w:pPr>
+        <w:ind w:firstLine="708"/>
+      </w:pPr>
+      <w:r>
+        <w:t>O Android foi lançado como sistema operacional móvel de código aberto e rapidamente se tornou predominante pela flexibilidade, ampla adoção de fabricantes e disponibilidade de ferramentas de desenvolvimento. Sua base técnica e modelo aberto impulsionaram um ecossistema vasto de dispositivos e bibliotecas para aplicações móveis.</w:t>
+      </w:r>
+    </w:p>
+    <w:p>
+      <w:pPr>
+        <w:ind w:firstLine="708"/>
+      </w:pPr>
+      <w:r>
+        <w:t>Com o tempo, o Android consolidou suporte abrangente para frameworks multiplataforma e ferramentas de desenvolvimento que facilitam testes em diversos perfis de hardware e versões do sistema. Essa amplitude exige atenção à fragmentação, mas oferece grande cobertura para aplicações de campo.</w:t>
+      </w:r>
+    </w:p>
+    <w:p/>
+    <w:p>
+      <w:pPr>
+        <w:ind w:firstLine="708"/>
+        <w:rPr>
+          <w:sz w:val="20"/>
+          <w:szCs w:val="20"/>
+        </w:rPr>
+      </w:pPr>
+      <w:r>
+        <w:rPr>
+          <w:sz w:val="20"/>
+          <w:szCs w:val="20"/>
+        </w:rPr>
+        <w:t xml:space="preserve">Figura </w:t>
+      </w:r>
+      <w:r>
+        <w:rPr>
+          <w:sz w:val="20"/>
+          <w:szCs w:val="20"/>
+        </w:rPr>
+        <w:t>1</w:t>
+      </w:r>
+      <w:r>
+        <w:rPr>
+          <w:sz w:val="20"/>
+          <w:szCs w:val="20"/>
+        </w:rPr>
+        <w:t>9</w:t>
+      </w:r>
+      <w:r>
+        <w:rPr>
+          <w:sz w:val="20"/>
+          <w:szCs w:val="20"/>
+        </w:rPr>
+        <w:t>:</w:t>
+      </w:r>
+      <w:r>
+        <w:rPr>
+          <w:sz w:val="20"/>
+          <w:szCs w:val="20"/>
+        </w:rPr>
+        <w:t xml:space="preserve"> </w:t>
+      </w:r>
+      <w:r>
+        <w:rPr>
+          <w:sz w:val="20"/>
+          <w:szCs w:val="20"/>
+        </w:rPr>
+        <w:t>Android</w:t>
+      </w:r>
+    </w:p>
+    <w:p>
+      <w:pPr>
+        <w:ind w:firstLine="708"/>
+        <w:rPr>
+          <w:noProof/>
+        </w:rPr>
+      </w:pPr>
+      <w:r>
+        <w:rPr>
+          <w:noProof/>
+        </w:rPr>
+        <w:drawing>
+          <wp:inline distT="0" distB="0" distL="0" distR="0" wp14:anchorId="02F62B80" wp14:editId="440F08F8">
+            <wp:extent cx="2997200" cy="2997200"/>
+            <wp:effectExtent l="0" t="0" r="0" b="0"/>
+            <wp:docPr id="1489983723" name="Picture 5"/>
+            <wp:cNvGraphicFramePr>
+              <a:graphicFrameLocks xmlns:a="http://schemas.openxmlformats.org/drawingml/2006/main" noChangeAspect="1"/>
+            </wp:cNvGraphicFramePr>
+            <a:graphic xmlns:a="http://schemas.openxmlformats.org/drawingml/2006/main">
+              <a:graphicData uri="http://schemas.openxmlformats.org/drawingml/2006/picture">
+                <pic:pic xmlns:pic="http://schemas.openxmlformats.org/drawingml/2006/picture">
+                  <pic:nvPicPr>
+                    <pic:cNvPr id="0" name="Picture 5"/>
+                    <pic:cNvPicPr>
+                      <a:picLocks noChangeAspect="1" noChangeArrowheads="1"/>
+                    </pic:cNvPicPr>
+                  </pic:nvPicPr>
+                  <pic:blipFill>
+                    <a:blip r:embed="rId24">
+                      <a:extLst>
+                        <a:ext uri="{28A0092B-C50C-407E-A947-70E740481C1C}">
+                          <a14:useLocalDpi xmlns:a14="http://schemas.microsoft.com/office/drawing/2010/main" val="0"/>
+                        </a:ext>
+                      </a:extLst>
+                    </a:blip>
+                    <a:srcRect/>
+                    <a:stretch>
+                      <a:fillRect/>
+                    </a:stretch>
+                  </pic:blipFill>
+                  <pic:spPr bwMode="auto">
+                    <a:xfrm>
+                      <a:off x="0" y="0"/>
+                      <a:ext cx="2997200" cy="2997200"/>
+                    </a:xfrm>
+                    <a:prstGeom prst="rect">
+                      <a:avLst/>
+                    </a:prstGeom>
+                    <a:noFill/>
+                    <a:ln>
+                      <a:noFill/>
+                    </a:ln>
+                  </pic:spPr>
+                </pic:pic>
+              </a:graphicData>
+            </a:graphic>
+          </wp:inline>
+        </w:drawing>
+      </w:r>
+    </w:p>
+    <w:p>
+      <w:pPr>
+        <w:ind w:firstLine="708"/>
+        <w:rPr>
+          <w:i/>
+          <w:iCs/>
+          <w:sz w:val="20"/>
+          <w:szCs w:val="20"/>
+        </w:rPr>
+      </w:pPr>
+      <w:r>
+        <w:rPr>
+          <w:i/>
+          <w:iCs/>
+          <w:sz w:val="20"/>
+          <w:szCs w:val="20"/>
+        </w:rPr>
+        <w:t>Fonte: Domínio público da internet</w:t>
+      </w:r>
+    </w:p>
+    <w:p/>
+    <w:p>
+      <w:pPr>
+        <w:ind w:firstLine="708"/>
+      </w:pPr>
+      <w:r>
+        <w:t xml:space="preserve">No projeto, o Android será a plataforma alvo para o dashboard em </w:t>
+      </w:r>
+      <w:proofErr w:type="spellStart"/>
+      <w:r>
+        <w:t>React</w:t>
+      </w:r>
+      <w:proofErr w:type="spellEnd"/>
+      <w:r>
+        <w:t xml:space="preserve"> </w:t>
+      </w:r>
+      <w:proofErr w:type="spellStart"/>
+      <w:r>
+        <w:t>Native</w:t>
+      </w:r>
+      <w:proofErr w:type="spellEnd"/>
+      <w:r>
+        <w:t xml:space="preserve">, servindo como ambiente principal para execução e testes em campo, avaliação de usabilidade pelos operadores e verificação de comunicação com o </w:t>
+      </w:r>
+      <w:proofErr w:type="spellStart"/>
+      <w:r>
+        <w:t>back-end</w:t>
+      </w:r>
+      <w:proofErr w:type="spellEnd"/>
+      <w:r>
+        <w:t>; a escolha facilita a disponibilidade em dispositivos comuns no ambiente agrícola e o controle das versões instaladas durante a fase de protótipo e homologação.</w:t>
       </w:r>
     </w:p>
     <w:sectPr>
@@ -4036,6 +4902,7 @@
   <w:style w:type="character" w:default="1" w:styleId="DefaultParagraphFont">
     <w:name w:val="Default Paragraph Font"/>
     <w:uiPriority w:val="1"/>
+    <w:semiHidden/>
     <w:unhideWhenUsed/>
   </w:style>
   <w:style w:type="table" w:default="1" w:styleId="TableNormal">

</xml_diff>